<commit_message>
Added docs on process
</commit_message>
<xml_diff>
--- a/Docs/HabitatModelingOverview.docx
+++ b/Docs/HabitatModelingOverview.docx
@@ -87,6 +87,69 @@
     </w:p>
     <w:p>
       <w:pPr>
+        <w:pStyle w:val="EEPDataDescrip"/>
+        <w:rPr>
+          <w:i/>
+          <w:color w:val="FF0000"/>
+        </w:rPr>
+      </w:pPr>
+      <w:r>
+        <w:rPr>
+          <w:i/>
+          <w:color w:val="FF0000"/>
+        </w:rPr>
+        <w:t xml:space="preserve">The file </w:t>
+      </w:r>
+      <w:hyperlink r:id="rId5" w:tooltip="Endries_Data_WithRank.xlsx" w:history="1">
+        <w:r>
+          <w:rPr>
+            <w:rStyle w:val="Hyperlink"/>
+            <w:i/>
+          </w:rPr>
+          <w:t>Endries_Data_WithRank.xlsx</w:t>
+        </w:r>
+      </w:hyperlink>
+      <w:r>
+        <w:rPr>
+          <w:rStyle w:val="css-truncate"/>
+          <w:i/>
+        </w:rPr>
+        <w:t xml:space="preserve"> </w:t>
+      </w:r>
+      <w:r>
+        <w:rPr>
+          <w:rStyle w:val="css-truncate"/>
+          <w:i/>
+          <w:color w:val="FF0000"/>
+        </w:rPr>
+        <w:t>(created by Audrey Archer) contains the a statewide listing of occurrence records compiled by Mark Endries, but with records tagged with NHD catchment ID (GRIDCODE)</w:t>
+      </w:r>
+      <w:r>
+        <w:rPr>
+          <w:i/>
+          <w:color w:val="FF0000"/>
+        </w:rPr>
+        <w:t xml:space="preserve">, HUC IDs, Ecoregion, and </w:t>
+      </w:r>
+      <w:proofErr w:type="spellStart"/>
+      <w:r>
+        <w:rPr>
+          <w:i/>
+          <w:color w:val="FF0000"/>
+        </w:rPr>
+        <w:t>NatureServe</w:t>
+      </w:r>
+      <w:proofErr w:type="spellEnd"/>
+      <w:r>
+        <w:rPr>
+          <w:i/>
+          <w:color w:val="FF0000"/>
+        </w:rPr>
+        <w:t xml:space="preserve"> G-Rankings.</w:t>
+      </w:r>
+    </w:p>
+    <w:p>
+      <w:pPr>
         <w:pStyle w:val="Heading2"/>
         <w:numPr>
           <w:ilvl w:val="0"/>
@@ -97,16 +160,96 @@
         <w:t>Identifying species with enough occurrence records to sustain modeling</w:t>
       </w:r>
     </w:p>
+    <w:p>
+      <w:pPr>
+        <w:pStyle w:val="EEPDataDescrip"/>
+      </w:pPr>
+      <w:r>
+        <w:t xml:space="preserve">The ideal species is one that is constrained geographically to a specific HUC6 or ecoregion, but that also has enough observed occurrences for adequate statistical analysis. To determine this, </w:t>
+      </w:r>
+      <w:r>
+        <w:t xml:space="preserve">the script </w:t>
+      </w:r>
+      <w:hyperlink r:id="rId6" w:tooltip="SDM_CountOccurrences.py" w:history="1">
+        <w:r>
+          <w:rPr>
+            <w:rStyle w:val="Hyperlink"/>
+          </w:rPr>
+          <w:t>SDM_CountOccurrences.py</w:t>
+        </w:r>
+      </w:hyperlink>
+      <w:r>
+        <w:rPr>
+          <w:rStyle w:val="css-truncate"/>
+        </w:rPr>
+        <w:t xml:space="preserve"> </w:t>
+      </w:r>
+      <w:r>
+        <w:t>create</w:t>
+      </w:r>
+      <w:r>
+        <w:t>s</w:t>
+      </w:r>
+      <w:r>
+        <w:t xml:space="preserve"> a table that lists in how many HUC6s in which the species is found (to identify those found in just one) as well as how many o</w:t>
+      </w:r>
+      <w:bookmarkStart w:id="0" w:name="_GoBack"/>
+      <w:bookmarkEnd w:id="0"/>
+      <w:r>
+        <w:t xml:space="preserve">ccurrences occur within that HUC6.  </w:t>
+      </w:r>
+    </w:p>
     <w:p/>
     <w:p>
       <w:pPr>
         <w:pStyle w:val="Heading1"/>
       </w:pPr>
       <w:r>
-        <w:t>Environment Layer Selection</w:t>
-      </w:r>
-    </w:p>
-    <w:p/>
+        <w:t>Generating model inputs</w:t>
+      </w:r>
+    </w:p>
+    <w:p>
+      <w:pPr>
+        <w:pStyle w:val="Heading2"/>
+        <w:numPr>
+          <w:ilvl w:val="0"/>
+          <w:numId w:val="3"/>
+        </w:numPr>
+      </w:pPr>
+      <w:r>
+        <w:t>Merging observations and habitat attributes</w:t>
+      </w:r>
+    </w:p>
+    <w:p>
+      <w:pPr>
+        <w:pStyle w:val="EEPDataDescrip"/>
+      </w:pPr>
+      <w:r>
+        <w:t xml:space="preserve">The script </w:t>
+      </w:r>
+      <w:hyperlink r:id="rId7" w:history="1">
+        <w:r>
+          <w:rPr>
+            <w:rStyle w:val="Hyperlink"/>
+          </w:rPr>
+          <w:t>R_CreateDataFile.py</w:t>
+        </w:r>
+      </w:hyperlink>
+      <w:r>
+        <w:t xml:space="preserve"> </w:t>
+      </w:r>
+      <w:r>
+        <w:t xml:space="preserve">combines element occurrences for a given species with the environmental attributes at these locations. It also appends pseudo-absences comprised of all other catchments found within the HUC8s (within the HUC6) in which the species was observed. </w:t>
+      </w:r>
+    </w:p>
+    <w:p>
+      <w:pPr>
+        <w:pStyle w:val="EEPDataDescrip"/>
+      </w:pPr>
+      <w:r>
+        <w:t xml:space="preserve">The script first isolates all the catchment IDs in which the user selected species is found </w:t>
+      </w:r>
+    </w:p>
     <w:p>
       <w:pPr>
         <w:pStyle w:val="Heading1"/>
@@ -162,7 +305,11 @@
       </w:r>
       <w:proofErr w:type="spellEnd"/>
       <w:r>
-        <w:t xml:space="preserve"> feature class into a single csv table ready for analysis in R. This table sets the species columns to “1” in the catchments where the species was observed, and “0” in all other catchments. The catchments included in the table is limited to only those in HUC8s where the species was observed. </w:t>
+        <w:t xml:space="preserve"> feature class into a single csv table ready for analysis in R. This table sets the species columns to “1” in the catchments where the species was observed, and “0” in all other </w:t>
+      </w:r>
+      <w:r>
+        <w:lastRenderedPageBreak/>
+        <w:t xml:space="preserve">catchments. The catchments included in the table is limited to only those in HUC8s where the species was observed. </w:t>
       </w:r>
     </w:p>
     <w:p>
@@ -261,10 +408,7 @@
         <w:t>GLM Results</w:t>
       </w:r>
     </w:p>
-    <w:p>
-      <w:bookmarkStart w:id="0" w:name="_GoBack"/>
-      <w:bookmarkEnd w:id="0"/>
-    </w:p>
+    <w:p/>
     <w:sectPr>
       <w:pgSz w:w="12240" w:h="15840"/>
       <w:pgMar w:top="1440" w:right="1440" w:bottom="1440" w:left="1440" w:header="720" w:footer="720" w:gutter="0"/>
@@ -479,11 +623,103 @@
       </w:pPr>
     </w:lvl>
   </w:abstractNum>
+  <w:abstractNum w:abstractNumId="2" w15:restartNumberingAfterBreak="0">
+    <w:nsid w:val="6B0A3022"/>
+    <w:multiLevelType w:val="hybridMultilevel"/>
+    <w:tmpl w:val="10E22876"/>
+    <w:lvl w:ilvl="0" w:tplc="0409000F">
+      <w:start w:val="1"/>
+      <w:numFmt w:val="decimal"/>
+      <w:lvlText w:val="%1."/>
+      <w:lvlJc w:val="left"/>
+      <w:pPr>
+        <w:ind w:left="360" w:hanging="360"/>
+      </w:pPr>
+      <w:rPr>
+        <w:rFonts w:hint="default"/>
+      </w:rPr>
+    </w:lvl>
+    <w:lvl w:ilvl="1" w:tplc="04090019" w:tentative="1">
+      <w:start w:val="1"/>
+      <w:numFmt w:val="lowerLetter"/>
+      <w:lvlText w:val="%2."/>
+      <w:lvlJc w:val="left"/>
+      <w:pPr>
+        <w:ind w:left="1080" w:hanging="360"/>
+      </w:pPr>
+    </w:lvl>
+    <w:lvl w:ilvl="2" w:tplc="0409001B" w:tentative="1">
+      <w:start w:val="1"/>
+      <w:numFmt w:val="lowerRoman"/>
+      <w:lvlText w:val="%3."/>
+      <w:lvlJc w:val="right"/>
+      <w:pPr>
+        <w:ind w:left="1800" w:hanging="180"/>
+      </w:pPr>
+    </w:lvl>
+    <w:lvl w:ilvl="3" w:tplc="0409000F" w:tentative="1">
+      <w:start w:val="1"/>
+      <w:numFmt w:val="decimal"/>
+      <w:lvlText w:val="%4."/>
+      <w:lvlJc w:val="left"/>
+      <w:pPr>
+        <w:ind w:left="2520" w:hanging="360"/>
+      </w:pPr>
+    </w:lvl>
+    <w:lvl w:ilvl="4" w:tplc="04090019" w:tentative="1">
+      <w:start w:val="1"/>
+      <w:numFmt w:val="lowerLetter"/>
+      <w:lvlText w:val="%5."/>
+      <w:lvlJc w:val="left"/>
+      <w:pPr>
+        <w:ind w:left="3240" w:hanging="360"/>
+      </w:pPr>
+    </w:lvl>
+    <w:lvl w:ilvl="5" w:tplc="0409001B" w:tentative="1">
+      <w:start w:val="1"/>
+      <w:numFmt w:val="lowerRoman"/>
+      <w:lvlText w:val="%6."/>
+      <w:lvlJc w:val="right"/>
+      <w:pPr>
+        <w:ind w:left="3960" w:hanging="180"/>
+      </w:pPr>
+    </w:lvl>
+    <w:lvl w:ilvl="6" w:tplc="0409000F" w:tentative="1">
+      <w:start w:val="1"/>
+      <w:numFmt w:val="decimal"/>
+      <w:lvlText w:val="%7."/>
+      <w:lvlJc w:val="left"/>
+      <w:pPr>
+        <w:ind w:left="4680" w:hanging="360"/>
+      </w:pPr>
+    </w:lvl>
+    <w:lvl w:ilvl="7" w:tplc="04090019" w:tentative="1">
+      <w:start w:val="1"/>
+      <w:numFmt w:val="lowerLetter"/>
+      <w:lvlText w:val="%8."/>
+      <w:lvlJc w:val="left"/>
+      <w:pPr>
+        <w:ind w:left="5400" w:hanging="360"/>
+      </w:pPr>
+    </w:lvl>
+    <w:lvl w:ilvl="8" w:tplc="0409001B" w:tentative="1">
+      <w:start w:val="1"/>
+      <w:numFmt w:val="lowerRoman"/>
+      <w:lvlText w:val="%9."/>
+      <w:lvlJc w:val="right"/>
+      <w:pPr>
+        <w:ind w:left="6120" w:hanging="180"/>
+      </w:pPr>
+    </w:lvl>
+  </w:abstractNum>
   <w:num w:numId="1">
     <w:abstractNumId w:val="1"/>
   </w:num>
   <w:num w:numId="2">
     <w:abstractNumId w:val="0"/>
+  </w:num>
+  <w:num w:numId="3">
+    <w:abstractNumId w:val="2"/>
   </w:num>
 </w:numbering>
 </file>
@@ -1005,6 +1241,22 @@
     <w:link w:val="EEPDataDescrip"/>
     <w:rsid w:val="00D933FC"/>
   </w:style>
+  <w:style w:type="character" w:styleId="Hyperlink">
+    <w:name w:val="Hyperlink"/>
+    <w:basedOn w:val="DefaultParagraphFont"/>
+    <w:uiPriority w:val="99"/>
+    <w:unhideWhenUsed/>
+    <w:rsid w:val="008441FE"/>
+    <w:rPr>
+      <w:color w:val="0563C1" w:themeColor="hyperlink"/>
+      <w:u w:val="single"/>
+    </w:rPr>
+  </w:style>
+  <w:style w:type="character" w:customStyle="1" w:styleId="css-truncate">
+    <w:name w:val="css-truncate"/>
+    <w:basedOn w:val="DefaultParagraphFont"/>
+    <w:rsid w:val="002F2CFC"/>
+  </w:style>
 </w:styles>
 </file>
 

</xml_diff>

<commit_message>
Added summary on GLM analysis
</commit_message>
<xml_diff>
--- a/Docs/HabitatModelingOverview.docx
+++ b/Docs/HabitatModelingOverview.docx
@@ -337,9 +337,14 @@
       <w:r>
         <w:t xml:space="preserve">The script </w:t>
       </w:r>
-      <w:r>
-        <w:t>R_SHCorrelate.py</w:t>
-      </w:r>
+      <w:hyperlink r:id="rId8" w:history="1">
+        <w:r>
+          <w:rPr>
+            <w:rStyle w:val="Hyperlink"/>
+          </w:rPr>
+          <w:t>R_SHCorrelate.py</w:t>
+        </w:r>
+      </w:hyperlink>
       <w:r>
         <w:t xml:space="preserve"> calculates Pearson product-moment correlations among </w:t>
       </w:r>
@@ -375,9 +380,14 @@
       <w:r>
         <w:t xml:space="preserve">The script </w:t>
       </w:r>
-      <w:r>
-        <w:t>R_ScreenCor.py</w:t>
-      </w:r>
+      <w:hyperlink r:id="rId9" w:history="1">
+        <w:r>
+          <w:rPr>
+            <w:rStyle w:val="Hyperlink"/>
+          </w:rPr>
+          <w:t>R_ScreenCor.py</w:t>
+        </w:r>
+      </w:hyperlink>
       <w:r>
         <w:t xml:space="preserve"> computes the Pearson product moment correlations among pairs of habitat variables. Those with a coefficient &gt; 0.7 are considered mutually redundant, and the script creates an HTML page displaying these mutually redundant variable pairs as nodes linked with a line (edge), with the thicker lines inferring a stronger correlation. Also, the size of the nodes reflect the strength of the correlation of the variable with the species presence absence. </w:t>
       </w:r>
@@ -415,57 +425,34 @@
       </w:r>
     </w:p>
     <w:p>
+      <w:r>
+        <w:t>Max</w:t>
+      </w:r>
+      <w:r>
+        <w:t>E</w:t>
+      </w:r>
+      <w:r>
+        <w:t xml:space="preserve">nt is run with a “Species With Data”, or SWD data file. This </w:t>
+      </w:r>
+      <w:r>
+        <w:t>file is very similar to the CSV table generated above</w:t>
+      </w:r>
+      <w:r>
+        <w:t xml:space="preserve"> in that it lists </w:t>
+      </w:r>
+      <w:r>
+        <w:t xml:space="preserve">all the habitat variables deemed relevant for </w:t>
+      </w:r>
+      <w:r>
+        <w:t xml:space="preserve">all catchments. The key difference is that the </w:t>
+      </w:r>
       <w:proofErr w:type="spellStart"/>
       <w:r>
-        <w:t>Max</w:t>
-      </w:r>
-      <w:r>
-        <w:t>E</w:t>
-      </w:r>
-      <w:bookmarkStart w:id="0" w:name="_GoBack"/>
-      <w:bookmarkEnd w:id="0"/>
-      <w:r>
-        <w:t>nt</w:t>
+        <w:t>speices</w:t>
       </w:r>
       <w:proofErr w:type="spellEnd"/>
       <w:r>
-        <w:t xml:space="preserve"> is run with a “Species With Data”, or SWD data file. This </w:t>
-      </w:r>
-      <w:r>
-        <w:t>file is very similar to the CSV table generated above</w:t>
-      </w:r>
-      <w:r>
-        <w:t xml:space="preserve"> in that it lists </w:t>
-      </w:r>
-      <w:r>
-        <w:t xml:space="preserve">all the habitat variables deemed relevant for </w:t>
-      </w:r>
-      <w:r>
-        <w:t xml:space="preserve">all catchments. The key difference is that the </w:t>
-      </w:r>
-      <w:proofErr w:type="spellStart"/>
-      <w:r>
-        <w:t>speices</w:t>
-      </w:r>
-      <w:proofErr w:type="spellEnd"/>
-      <w:r>
-        <w:t xml:space="preserve"> column is recoded from 1’s and 0’s to the species name and “background”, respectively. Also, the “GRIDCODE” and “</w:t>
-      </w:r>
-      <w:proofErr w:type="spellStart"/>
-      <w:r>
-        <w:t>FeatureID</w:t>
-      </w:r>
-      <w:proofErr w:type="spellEnd"/>
-      <w:r>
-        <w:t>” columns are renamed “X” and “Y”: the SWD format requires a locational identifier, usually an X-Y coordinate pair. However, as our analysis operates on a catchment - rather than pixel - scale, we can simply use the GRIDCODE-</w:t>
-      </w:r>
-      <w:proofErr w:type="spellStart"/>
-      <w:r>
-        <w:t>FeatureID</w:t>
-      </w:r>
-      <w:proofErr w:type="spellEnd"/>
-      <w:r>
-        <w:t xml:space="preserve"> pair as a unique identifier for each catchment. </w:t>
+        <w:t xml:space="preserve"> column is recoded from 1’s and 0’s to the species name and “background”, respectively. Also, the “GRIDCODE” and “FeatureID” columns are renamed “X” and “Y”: the SWD format requires a locational identifier, usually an X-Y coordinate pair. However, as our analysis operates on a catchment - rather than pixel - scale, we can simply use the GRIDCODE-FeatureID pair as a unique identifier for each catchment. </w:t>
       </w:r>
     </w:p>
     <w:p>
@@ -625,6 +612,120 @@
       </w:r>
     </w:p>
     <w:p/>
+    <w:p>
+      <w:r>
+        <w:t>Habitat Model Screening</w:t>
+      </w:r>
+    </w:p>
+    <w:p>
+      <w:r>
+        <w:t xml:space="preserve">The inputs for the statistical analyses to see which habitat variables are statistically linked to species presence are derived from two primary datasets: </w:t>
+      </w:r>
+      <w:r>
+        <w:t>First is a table listing the NHD catchments in which the target species was found, and second</w:t>
+      </w:r>
+      <w:r>
+        <w:t xml:space="preserve"> is another table</w:t>
+      </w:r>
+      <w:r>
+        <w:t xml:space="preserve"> listing the ~120 different </w:t>
+      </w:r>
+      <w:r>
+        <w:t xml:space="preserve">attributes of each catchment within a HUC 6. To prepare these two files for analysis, </w:t>
+      </w:r>
+      <w:r>
+        <w:t xml:space="preserve">however, both the rows (catchments) and the columns (catchment attributes) must be screened so that statistical analysis is robust and meaningful. </w:t>
+      </w:r>
+    </w:p>
+    <w:p>
+      <w:r>
+        <w:t xml:space="preserve">First, we </w:t>
+      </w:r>
+      <w:r>
+        <w:t xml:space="preserve">remove catchments </w:t>
+      </w:r>
+      <w:r>
+        <w:t xml:space="preserve">from the analysis that fall </w:t>
+      </w:r>
+      <w:r>
+        <w:t xml:space="preserve">well outside the likely </w:t>
+      </w:r>
+      <w:r>
+        <w:t xml:space="preserve">range of the species. This improves the discriminatory power of the model by focusing on more subtle ranges in </w:t>
+      </w:r>
+      <w:r>
+        <w:t xml:space="preserve">catchment attributes. </w:t>
+      </w:r>
+      <w:r>
+        <w:t>(</w:t>
+      </w:r>
+      <w:r>
+        <w:t>For example,</w:t>
+      </w:r>
+      <w:r>
+        <w:t xml:space="preserve"> </w:t>
+      </w:r>
+      <w:r>
+        <w:t>if you</w:t>
+      </w:r>
+      <w:r>
+        <w:t xml:space="preserve"> avoid searching for polar bears in the desert</w:t>
+      </w:r>
+      <w:r>
+        <w:t>, you can focus on the more meaningful landscape features</w:t>
+      </w:r>
+      <w:r>
+        <w:t>)</w:t>
+      </w:r>
+      <w:r>
+        <w:t xml:space="preserve">. We do this by limiting our analysis </w:t>
+      </w:r>
+      <w:r>
+        <w:t xml:space="preserve">only </w:t>
+      </w:r>
+      <w:r>
+        <w:t xml:space="preserve">to catchments within the HUC8 in which the species was observed. (For example, if a species was found in only 13 of the 25 HUC8s within an ecoregion, we use the just the NHD catchments within those 18 HUC8s to determine which attributes are linked to species presence.). </w:t>
+      </w:r>
+    </w:p>
+    <w:p>
+      <w:r>
+        <w:t xml:space="preserve">Next, we screen the number of catchment attributes that go into the statistical model. First we eliminate any attribute not found to be statistically correlated with species presence. </w:t>
+      </w:r>
+      <w:r>
+        <w:t>Those catchment attributes shown to have no significant correlation (p &lt; 0.05) with whether a species is presence or absent in a catchment are dropped from the analysis. Then, we screen out redundant catchment attributes, i.e., those that are correlated to each other. Here, we calculate the correlation coefficients among attribute pairs and then manually examine correlated pairs (R</w:t>
+      </w:r>
+      <w:r>
+        <w:rPr>
+          <w:vertAlign w:val="superscript"/>
+        </w:rPr>
+        <w:t>2</w:t>
+      </w:r>
+      <w:r>
+        <w:t xml:space="preserve"> &gt; 0.7) to determine which of the two should be dropped from the analysis. The decision on which to drop can </w:t>
+      </w:r>
+      <w:r>
+        <w:t xml:space="preserve">be based on a number of factors, for example the strength of correlation with presence/absence, or </w:t>
+      </w:r>
+      <w:r>
+        <w:t xml:space="preserve">the </w:t>
+      </w:r>
+      <w:r>
+        <w:t>ability to affect the characteristic with management actions.</w:t>
+      </w:r>
+    </w:p>
+    <w:p>
+      <w:r>
+        <w:lastRenderedPageBreak/>
+        <w:t>In the end we have produced a list of relevant catchments, each tagged with whether the species was recorded present within it or not, and with a value for each of the pertinent, non-redundant catchment attributes. This list serves as the input for three statistical models – a generalized linear model (GLM, a maximum entropy model (MaxEnt), and a random forests (RF) model –</w:t>
+      </w:r>
+      <w:r>
+        <w:t xml:space="preserve"> which will be used in an ensemble approach to predict habitat likelihood of a given species. </w:t>
+      </w:r>
+    </w:p>
+    <w:p>
+      <w:bookmarkStart w:id="0" w:name="_GoBack"/>
+      <w:bookmarkEnd w:id="0"/>
+    </w:p>
     <w:sectPr>
       <w:pgSz w:w="12240" w:h="15840"/>
       <w:pgMar w:top="1440" w:right="1440" w:bottom="1440" w:left="1440" w:header="720" w:footer="720" w:gutter="0"/>

</xml_diff>